<commit_message>
Analisis base de los los puntos
</commit_message>
<xml_diff>
--- a/Analisis.docx
+++ b/Analisis.docx
@@ -58,6 +58,117 @@
       </w:r>
     </w:p>
     <w:p/>
+    <w:p>
+      <w:r>
+        <w:rPr>
+          <w:noProof/>
+        </w:rPr>
+        <w:drawing>
+          <wp:inline distT="0" distB="0" distL="0" distR="0" wp14:anchorId="09B727F8" wp14:editId="52851A7A">
+            <wp:extent cx="5600700" cy="2562225"/>
+            <wp:effectExtent l="0" t="0" r="0" b="9525"/>
+            <wp:docPr id="3" name="Imagen 3"/>
+            <wp:cNvGraphicFramePr>
+              <a:graphicFrameLocks xmlns:a="http://schemas.openxmlformats.org/drawingml/2006/main" noChangeAspect="1"/>
+            </wp:cNvGraphicFramePr>
+            <a:graphic xmlns:a="http://schemas.openxmlformats.org/drawingml/2006/main">
+              <a:graphicData uri="http://schemas.openxmlformats.org/drawingml/2006/picture">
+                <pic:pic xmlns:pic="http://schemas.openxmlformats.org/drawingml/2006/picture">
+                  <pic:nvPicPr>
+                    <pic:cNvPr id="0" name="Picture 3"/>
+                    <pic:cNvPicPr>
+                      <a:picLocks noChangeAspect="1" noChangeArrowheads="1"/>
+                    </pic:cNvPicPr>
+                  </pic:nvPicPr>
+                  <pic:blipFill>
+                    <a:blip r:embed="rId5" cstate="print">
+                      <a:extLst>
+                        <a:ext uri="{28A0092B-C50C-407E-A947-70E740481C1C}">
+                          <a14:useLocalDpi xmlns:a14="http://schemas.microsoft.com/office/drawing/2010/main" val="0"/>
+                        </a:ext>
+                      </a:extLst>
+                    </a:blip>
+                    <a:srcRect/>
+                    <a:stretch>
+                      <a:fillRect/>
+                    </a:stretch>
+                  </pic:blipFill>
+                  <pic:spPr bwMode="auto">
+                    <a:xfrm>
+                      <a:off x="0" y="0"/>
+                      <a:ext cx="5600700" cy="2562225"/>
+                    </a:xfrm>
+                    <a:prstGeom prst="rect">
+                      <a:avLst/>
+                    </a:prstGeom>
+                    <a:noFill/>
+                    <a:ln>
+                      <a:noFill/>
+                    </a:ln>
+                  </pic:spPr>
+                </pic:pic>
+              </a:graphicData>
+            </a:graphic>
+          </wp:inline>
+        </w:drawing>
+      </w:r>
+    </w:p>
+    <w:p>
+      <w:r>
+        <w:rPr>
+          <w:noProof/>
+        </w:rPr>
+        <w:lastRenderedPageBreak/>
+        <w:drawing>
+          <wp:inline distT="0" distB="0" distL="0" distR="0" wp14:anchorId="68EF519C" wp14:editId="51D26E66">
+            <wp:extent cx="5600700" cy="2657475"/>
+            <wp:effectExtent l="0" t="0" r="0" b="9525"/>
+            <wp:docPr id="2" name="Imagen 2"/>
+            <wp:cNvGraphicFramePr>
+              <a:graphicFrameLocks xmlns:a="http://schemas.openxmlformats.org/drawingml/2006/main" noChangeAspect="1"/>
+            </wp:cNvGraphicFramePr>
+            <a:graphic xmlns:a="http://schemas.openxmlformats.org/drawingml/2006/main">
+              <a:graphicData uri="http://schemas.openxmlformats.org/drawingml/2006/picture">
+                <pic:pic xmlns:pic="http://schemas.openxmlformats.org/drawingml/2006/picture">
+                  <pic:nvPicPr>
+                    <pic:cNvPr id="0" name="Picture 2"/>
+                    <pic:cNvPicPr>
+                      <a:picLocks noChangeAspect="1" noChangeArrowheads="1"/>
+                    </pic:cNvPicPr>
+                  </pic:nvPicPr>
+                  <pic:blipFill>
+                    <a:blip r:embed="rId6" cstate="print">
+                      <a:extLst>
+                        <a:ext uri="{28A0092B-C50C-407E-A947-70E740481C1C}">
+                          <a14:useLocalDpi xmlns:a14="http://schemas.microsoft.com/office/drawing/2010/main" val="0"/>
+                        </a:ext>
+                      </a:extLst>
+                    </a:blip>
+                    <a:srcRect/>
+                    <a:stretch>
+                      <a:fillRect/>
+                    </a:stretch>
+                  </pic:blipFill>
+                  <pic:spPr bwMode="auto">
+                    <a:xfrm>
+                      <a:off x="0" y="0"/>
+                      <a:ext cx="5600700" cy="2657475"/>
+                    </a:xfrm>
+                    <a:prstGeom prst="rect">
+                      <a:avLst/>
+                    </a:prstGeom>
+                    <a:noFill/>
+                    <a:ln>
+                      <a:noFill/>
+                    </a:ln>
+                  </pic:spPr>
+                </pic:pic>
+              </a:graphicData>
+            </a:graphic>
+          </wp:inline>
+        </w:drawing>
+      </w:r>
+    </w:p>
     <w:sectPr>
       <w:pgSz w:w="12240" w:h="15840"/>
       <w:pgMar w:top="1417" w:right="1701" w:bottom="1417" w:left="1701" w:header="708" w:footer="708" w:gutter="0"/>

</xml_diff>

<commit_message>
definicion de la clase cañon y de algunos de sus metodos
</commit_message>
<xml_diff>
--- a/Analisis.docx
+++ b/Analisis.docx
@@ -120,9 +120,9 @@
         </w:rPr>
         <w:lastRenderedPageBreak/>
         <w:drawing>
-          <wp:inline distT="0" distB="0" distL="0" distR="0" wp14:anchorId="68EF519C" wp14:editId="51D26E66">
-            <wp:extent cx="5600700" cy="2657475"/>
-            <wp:effectExtent l="0" t="0" r="0" b="9525"/>
+          <wp:inline distT="0" distB="0" distL="0" distR="0" wp14:anchorId="68EF519C" wp14:editId="3C95B96F">
+            <wp:extent cx="5219700" cy="2476694"/>
+            <wp:effectExtent l="0" t="0" r="0" b="0"/>
             <wp:docPr id="2" name="Imagen 2"/>
             <wp:cNvGraphicFramePr>
               <a:graphicFrameLocks xmlns:a="http://schemas.openxmlformats.org/drawingml/2006/main" noChangeAspect="1"/>
@@ -152,7 +152,118 @@
                   <pic:spPr bwMode="auto">
                     <a:xfrm>
                       <a:off x="0" y="0"/>
-                      <a:ext cx="5600700" cy="2657475"/>
+                      <a:ext cx="5229035" cy="2481123"/>
+                    </a:xfrm>
+                    <a:prstGeom prst="rect">
+                      <a:avLst/>
+                    </a:prstGeom>
+                    <a:noFill/>
+                    <a:ln>
+                      <a:noFill/>
+                    </a:ln>
+                  </pic:spPr>
+                </pic:pic>
+              </a:graphicData>
+            </a:graphic>
+          </wp:inline>
+        </w:drawing>
+      </w:r>
+    </w:p>
+    <w:p>
+      <w:r>
+        <w:rPr>
+          <w:noProof/>
+        </w:rPr>
+        <w:drawing>
+          <wp:inline distT="0" distB="0" distL="0" distR="0" wp14:anchorId="3C523DB4" wp14:editId="2773F703">
+            <wp:extent cx="5610225" cy="5581650"/>
+            <wp:effectExtent l="0" t="0" r="9525" b="0"/>
+            <wp:docPr id="6" name="Imagen 6"/>
+            <wp:cNvGraphicFramePr>
+              <a:graphicFrameLocks xmlns:a="http://schemas.openxmlformats.org/drawingml/2006/main" noChangeAspect="1"/>
+            </wp:cNvGraphicFramePr>
+            <a:graphic xmlns:a="http://schemas.openxmlformats.org/drawingml/2006/main">
+              <a:graphicData uri="http://schemas.openxmlformats.org/drawingml/2006/picture">
+                <pic:pic xmlns:pic="http://schemas.openxmlformats.org/drawingml/2006/picture">
+                  <pic:nvPicPr>
+                    <pic:cNvPr id="0" name="Picture 6"/>
+                    <pic:cNvPicPr>
+                      <a:picLocks noChangeAspect="1" noChangeArrowheads="1"/>
+                    </pic:cNvPicPr>
+                  </pic:nvPicPr>
+                  <pic:blipFill>
+                    <a:blip r:embed="rId7">
+                      <a:extLst>
+                        <a:ext uri="{28A0092B-C50C-407E-A947-70E740481C1C}">
+                          <a14:useLocalDpi xmlns:a14="http://schemas.microsoft.com/office/drawing/2010/main" val="0"/>
+                        </a:ext>
+                      </a:extLst>
+                    </a:blip>
+                    <a:srcRect/>
+                    <a:stretch>
+                      <a:fillRect/>
+                    </a:stretch>
+                  </pic:blipFill>
+                  <pic:spPr bwMode="auto">
+                    <a:xfrm>
+                      <a:off x="0" y="0"/>
+                      <a:ext cx="5610225" cy="5581650"/>
+                    </a:xfrm>
+                    <a:prstGeom prst="rect">
+                      <a:avLst/>
+                    </a:prstGeom>
+                    <a:noFill/>
+                    <a:ln>
+                      <a:noFill/>
+                    </a:ln>
+                  </pic:spPr>
+                </pic:pic>
+              </a:graphicData>
+            </a:graphic>
+          </wp:inline>
+        </w:drawing>
+      </w:r>
+    </w:p>
+    <w:p>
+      <w:r>
+        <w:rPr>
+          <w:noProof/>
+        </w:rPr>
+        <w:lastRenderedPageBreak/>
+        <w:drawing>
+          <wp:inline distT="0" distB="0" distL="0" distR="0" wp14:anchorId="67FF1382" wp14:editId="144A19AD">
+            <wp:extent cx="2293188" cy="5917245"/>
+            <wp:effectExtent l="0" t="2222" r="0" b="0"/>
+            <wp:docPr id="7" name="Imagen 7"/>
+            <wp:cNvGraphicFramePr>
+              <a:graphicFrameLocks xmlns:a="http://schemas.openxmlformats.org/drawingml/2006/main" noChangeAspect="1"/>
+            </wp:cNvGraphicFramePr>
+            <a:graphic xmlns:a="http://schemas.openxmlformats.org/drawingml/2006/main">
+              <a:graphicData uri="http://schemas.openxmlformats.org/drawingml/2006/picture">
+                <pic:pic xmlns:pic="http://schemas.openxmlformats.org/drawingml/2006/picture">
+                  <pic:nvPicPr>
+                    <pic:cNvPr id="0" name="Picture 7"/>
+                    <pic:cNvPicPr>
+                      <a:picLocks noChangeAspect="1" noChangeArrowheads="1"/>
+                    </pic:cNvPicPr>
+                  </pic:nvPicPr>
+                  <pic:blipFill>
+                    <a:blip r:embed="rId8">
+                      <a:extLst>
+                        <a:ext uri="{28A0092B-C50C-407E-A947-70E740481C1C}">
+                          <a14:useLocalDpi xmlns:a14="http://schemas.microsoft.com/office/drawing/2010/main" val="0"/>
+                        </a:ext>
+                      </a:extLst>
+                    </a:blip>
+                    <a:srcRect/>
+                    <a:stretch>
+                      <a:fillRect/>
+                    </a:stretch>
+                  </pic:blipFill>
+                  <pic:spPr bwMode="auto">
+                    <a:xfrm rot="16200000">
+                      <a:off x="0" y="0"/>
+                      <a:ext cx="2300453" cy="5935990"/>
                     </a:xfrm>
                     <a:prstGeom prst="rect">
                       <a:avLst/>

</xml_diff>

<commit_message>
definicion de metodos y atributos en clase disparo
</commit_message>
<xml_diff>
--- a/Analisis.docx
+++ b/Analisis.docx
@@ -264,6 +264,61 @@
                     <a:xfrm rot="16200000">
                       <a:off x="0" y="0"/>
                       <a:ext cx="2300453" cy="5935990"/>
+                    </a:xfrm>
+                    <a:prstGeom prst="rect">
+                      <a:avLst/>
+                    </a:prstGeom>
+                    <a:noFill/>
+                    <a:ln>
+                      <a:noFill/>
+                    </a:ln>
+                  </pic:spPr>
+                </pic:pic>
+              </a:graphicData>
+            </a:graphic>
+          </wp:inline>
+        </w:drawing>
+      </w:r>
+    </w:p>
+    <w:p>
+      <w:r>
+        <w:rPr>
+          <w:noProof/>
+        </w:rPr>
+        <w:drawing>
+          <wp:inline distT="0" distB="0" distL="0" distR="0" wp14:anchorId="15921EF2" wp14:editId="7C10AB95">
+            <wp:extent cx="5596890" cy="3042920"/>
+            <wp:effectExtent l="0" t="0" r="3810" b="5080"/>
+            <wp:docPr id="9" name="Imagen 9"/>
+            <wp:cNvGraphicFramePr>
+              <a:graphicFrameLocks xmlns:a="http://schemas.openxmlformats.org/drawingml/2006/main" noChangeAspect="1"/>
+            </wp:cNvGraphicFramePr>
+            <a:graphic xmlns:a="http://schemas.openxmlformats.org/drawingml/2006/main">
+              <a:graphicData uri="http://schemas.openxmlformats.org/drawingml/2006/picture">
+                <pic:pic xmlns:pic="http://schemas.openxmlformats.org/drawingml/2006/picture">
+                  <pic:nvPicPr>
+                    <pic:cNvPr id="0" name="Picture 9"/>
+                    <pic:cNvPicPr>
+                      <a:picLocks noChangeAspect="1" noChangeArrowheads="1"/>
+                    </pic:cNvPicPr>
+                  </pic:nvPicPr>
+                  <pic:blipFill>
+                    <a:blip r:embed="rId9" cstate="print">
+                      <a:extLst>
+                        <a:ext uri="{28A0092B-C50C-407E-A947-70E740481C1C}">
+                          <a14:useLocalDpi xmlns:a14="http://schemas.microsoft.com/office/drawing/2010/main" val="0"/>
+                        </a:ext>
+                      </a:extLst>
+                    </a:blip>
+                    <a:srcRect/>
+                    <a:stretch>
+                      <a:fillRect/>
+                    </a:stretch>
+                  </pic:blipFill>
+                  <pic:spPr bwMode="auto">
+                    <a:xfrm>
+                      <a:off x="0" y="0"/>
+                      <a:ext cx="5596890" cy="3042920"/>
                     </a:xfrm>
                     <a:prstGeom prst="rect">
                       <a:avLst/>

</xml_diff>

<commit_message>
generate_offensive_shots y metodos para imprimir
</commit_message>
<xml_diff>
--- a/Analisis.docx
+++ b/Analisis.docx
@@ -319,6 +319,62 @@
                     <a:xfrm>
                       <a:off x="0" y="0"/>
                       <a:ext cx="5596890" cy="3042920"/>
+                    </a:xfrm>
+                    <a:prstGeom prst="rect">
+                      <a:avLst/>
+                    </a:prstGeom>
+                    <a:noFill/>
+                    <a:ln>
+                      <a:noFill/>
+                    </a:ln>
+                  </pic:spPr>
+                </pic:pic>
+              </a:graphicData>
+            </a:graphic>
+          </wp:inline>
+        </w:drawing>
+      </w:r>
+    </w:p>
+    <w:p>
+      <w:r>
+        <w:rPr>
+          <w:noProof/>
+        </w:rPr>
+        <w:lastRenderedPageBreak/>
+        <w:drawing>
+          <wp:inline distT="0" distB="0" distL="0" distR="0" wp14:anchorId="29EE7B74" wp14:editId="0032B722">
+            <wp:extent cx="5607050" cy="2880995"/>
+            <wp:effectExtent l="0" t="0" r="0" b="0"/>
+            <wp:docPr id="11" name="Imagen 11"/>
+            <wp:cNvGraphicFramePr>
+              <a:graphicFrameLocks xmlns:a="http://schemas.openxmlformats.org/drawingml/2006/main" noChangeAspect="1"/>
+            </wp:cNvGraphicFramePr>
+            <a:graphic xmlns:a="http://schemas.openxmlformats.org/drawingml/2006/main">
+              <a:graphicData uri="http://schemas.openxmlformats.org/drawingml/2006/picture">
+                <pic:pic xmlns:pic="http://schemas.openxmlformats.org/drawingml/2006/picture">
+                  <pic:nvPicPr>
+                    <pic:cNvPr id="0" name="Picture 11"/>
+                    <pic:cNvPicPr>
+                      <a:picLocks noChangeAspect="1" noChangeArrowheads="1"/>
+                    </pic:cNvPicPr>
+                  </pic:nvPicPr>
+                  <pic:blipFill>
+                    <a:blip r:embed="rId10" cstate="print">
+                      <a:extLst>
+                        <a:ext uri="{28A0092B-C50C-407E-A947-70E740481C1C}">
+                          <a14:useLocalDpi xmlns:a14="http://schemas.microsoft.com/office/drawing/2010/main" val="0"/>
+                        </a:ext>
+                      </a:extLst>
+                    </a:blip>
+                    <a:srcRect/>
+                    <a:stretch>
+                      <a:fillRect/>
+                    </a:stretch>
+                  </pic:blipFill>
+                  <pic:spPr bwMode="auto">
+                    <a:xfrm>
+                      <a:off x="0" y="0"/>
+                      <a:ext cx="5607050" cy="2880995"/>
                     </a:xfrm>
                     <a:prstGeom prst="rect">
                       <a:avLst/>

</xml_diff>

<commit_message>
ultimo commit de analisis
me voy a terminar de almorzar :v
</commit_message>
<xml_diff>
--- a/Analisis.docx
+++ b/Analisis.docx
@@ -431,6 +431,60 @@
                     <a:xfrm>
                       <a:off x="0" y="0"/>
                       <a:ext cx="5607050" cy="5477510"/>
+                    </a:xfrm>
+                    <a:prstGeom prst="rect">
+                      <a:avLst/>
+                    </a:prstGeom>
+                    <a:noFill/>
+                    <a:ln>
+                      <a:noFill/>
+                    </a:ln>
+                  </pic:spPr>
+                </pic:pic>
+              </a:graphicData>
+            </a:graphic>
+          </wp:inline>
+        </w:drawing>
+      </w:r>
+      <w:r>
+        <w:rPr>
+          <w:noProof/>
+        </w:rPr>
+        <w:lastRenderedPageBreak/>
+        <w:drawing>
+          <wp:inline distT="0" distB="0" distL="0" distR="0" wp14:anchorId="60A3ECA2" wp14:editId="0593B70B">
+            <wp:extent cx="5607050" cy="7245985"/>
+            <wp:effectExtent l="0" t="0" r="0" b="0"/>
+            <wp:docPr id="14" name="Imagen 14"/>
+            <wp:cNvGraphicFramePr>
+              <a:graphicFrameLocks xmlns:a="http://schemas.openxmlformats.org/drawingml/2006/main" noChangeAspect="1"/>
+            </wp:cNvGraphicFramePr>
+            <a:graphic xmlns:a="http://schemas.openxmlformats.org/drawingml/2006/main">
+              <a:graphicData uri="http://schemas.openxmlformats.org/drawingml/2006/picture">
+                <pic:pic xmlns:pic="http://schemas.openxmlformats.org/drawingml/2006/picture">
+                  <pic:nvPicPr>
+                    <pic:cNvPr id="0" name="Picture 14"/>
+                    <pic:cNvPicPr>
+                      <a:picLocks noChangeAspect="1" noChangeArrowheads="1"/>
+                    </pic:cNvPicPr>
+                  </pic:nvPicPr>
+                  <pic:blipFill>
+                    <a:blip r:embed="rId12">
+                      <a:extLst>
+                        <a:ext uri="{28A0092B-C50C-407E-A947-70E740481C1C}">
+                          <a14:useLocalDpi xmlns:a14="http://schemas.microsoft.com/office/drawing/2010/main" val="0"/>
+                        </a:ext>
+                      </a:extLst>
+                    </a:blip>
+                    <a:srcRect/>
+                    <a:stretch>
+                      <a:fillRect/>
+                    </a:stretch>
+                  </pic:blipFill>
+                  <pic:spPr bwMode="auto">
+                    <a:xfrm>
+                      <a:off x="0" y="0"/>
+                      <a:ext cx="5607050" cy="7245985"/>
                     </a:xfrm>
                     <a:prstGeom prst="rect">
                       <a:avLst/>

</xml_diff>